<commit_message>
Cuarta carga, tablas terminadas hasta el punto 6. Pero, falta el req 5, aun sigue incompleto el diagrama, codigo hasta el req 6
</commit_message>
<xml_diff>
--- a/NeoTunes/doc/TablaAnalisisDeRequerimientos.docx
+++ b/NeoTunes/doc/TablaAnalisisDeRequerimientos.docx
@@ -115,14 +115,12 @@
                 <w:rFonts w:ascii="Arial" w:eastAsia="Arial" w:hAnsi="Arial" w:cs="Arial"/>
               </w:rPr>
             </w:pPr>
-            <w:proofErr w:type="spellStart"/>
             <w:r>
               <w:rPr>
                 <w:rFonts w:ascii="Arial" w:eastAsia="Arial" w:hAnsi="Arial" w:cs="Arial"/>
               </w:rPr>
               <w:t>NeoTunes</w:t>
             </w:r>
-            <w:proofErr w:type="spellEnd"/>
           </w:p>
         </w:tc>
       </w:tr>
@@ -190,14 +188,12 @@
                 <w:rFonts w:ascii="Arial" w:eastAsia="Arial" w:hAnsi="Arial" w:cs="Arial"/>
               </w:rPr>
             </w:pPr>
-            <w:proofErr w:type="spellStart"/>
             <w:r>
               <w:rPr>
                 <w:rFonts w:ascii="Arial" w:eastAsia="Arial" w:hAnsi="Arial" w:cs="Arial"/>
               </w:rPr>
               <w:t>NeoTunes</w:t>
             </w:r>
-            <w:proofErr w:type="spellEnd"/>
           </w:p>
         </w:tc>
       </w:tr>
@@ -449,7 +445,6 @@
                 <w:lang w:val="es-CO"/>
               </w:rPr>
             </w:pPr>
-            <w:proofErr w:type="spellStart"/>
             <w:r>
               <w:rPr>
                 <w:rFonts w:ascii="Calibri" w:hAnsi="Calibri" w:cs="Calibri"/>
@@ -458,18 +453,7 @@
                 <w:szCs w:val="22"/>
                 <w:lang w:val="es-CO"/>
               </w:rPr>
-              <w:t>NeoTunes</w:t>
-            </w:r>
-            <w:proofErr w:type="spellEnd"/>
-            <w:r>
-              <w:rPr>
-                <w:rFonts w:ascii="Calibri" w:hAnsi="Calibri" w:cs="Calibri"/>
-                <w:color w:val="000000"/>
-                <w:sz w:val="22"/>
-                <w:szCs w:val="22"/>
-                <w:lang w:val="es-CO"/>
-              </w:rPr>
-              <w:t xml:space="preserve">, una empresa, de base danesa, </w:t>
+              <w:t xml:space="preserve">NeoTunes, una empresa, de base danesa, </w:t>
             </w:r>
             <w:r>
               <w:rPr>
@@ -489,51 +473,7 @@
                 <w:szCs w:val="22"/>
                 <w:lang w:val="es-CO"/>
               </w:rPr>
-              <w:t xml:space="preserve"> desarrollar un prototipo de software que les permita entrar a competir en el mercado del </w:t>
-            </w:r>
-            <w:proofErr w:type="spellStart"/>
-            <w:r>
-              <w:rPr>
-                <w:rFonts w:ascii="Calibri" w:hAnsi="Calibri" w:cs="Calibri"/>
-                <w:color w:val="000000"/>
-                <w:sz w:val="22"/>
-                <w:szCs w:val="22"/>
-                <w:lang w:val="es-CO"/>
-              </w:rPr>
-              <w:t>streaming</w:t>
-            </w:r>
-            <w:proofErr w:type="spellEnd"/>
-            <w:r>
-              <w:rPr>
-                <w:rFonts w:ascii="Calibri" w:hAnsi="Calibri" w:cs="Calibri"/>
-                <w:color w:val="000000"/>
-                <w:sz w:val="22"/>
-                <w:szCs w:val="22"/>
-                <w:lang w:val="es-CO"/>
-              </w:rPr>
-              <w:t xml:space="preserve"> de música y contenido de audio. El modelo de negocio de la empresa tiene dos focos, las suscripciones de usuarios y la venta de canciones a través de la plataforma. Contrario a otros competidores del mercado, en </w:t>
-            </w:r>
-            <w:proofErr w:type="spellStart"/>
-            <w:r>
-              <w:rPr>
-                <w:rFonts w:ascii="Calibri" w:hAnsi="Calibri" w:cs="Calibri"/>
-                <w:color w:val="000000"/>
-                <w:sz w:val="22"/>
-                <w:szCs w:val="22"/>
-                <w:lang w:val="es-CO"/>
-              </w:rPr>
-              <w:t>NeoTunes</w:t>
-            </w:r>
-            <w:proofErr w:type="spellEnd"/>
-            <w:r>
-              <w:rPr>
-                <w:rFonts w:ascii="Calibri" w:hAnsi="Calibri" w:cs="Calibri"/>
-                <w:color w:val="000000"/>
-                <w:sz w:val="22"/>
-                <w:szCs w:val="22"/>
-                <w:lang w:val="es-CO"/>
-              </w:rPr>
-              <w:t xml:space="preserve"> los usuarios pueden ser </w:t>
+              <w:t xml:space="preserve"> desarrollar un prototipo de software que les permita entrar a competir en el mercado del streaming de música y contenido de audio. El modelo de negocio de la empresa tiene dos focos, las suscripciones de usuarios y la venta de canciones a través de la plataforma. Contrario a otros competidores del mercado, en NeoTunes los usuarios pueden ser </w:t>
             </w:r>
             <w:r>
               <w:rPr>
@@ -754,23 +694,114 @@
             <w:gridSpan w:val="3"/>
             <w:vAlign w:val="center"/>
           </w:tcPr>
+          <w:p>
+            <w:r>
+              <w:t xml:space="preserve">Neotunes necesita registrar </w:t>
+            </w:r>
+            <w:r>
+              <w:t>a los</w:t>
+            </w:r>
+            <w:r>
+              <w:t xml:space="preserve"> productores</w:t>
+            </w:r>
+            <w:r>
+              <w:t>, por lo que existen diferentes tipos de usuarios. Por lo tanto, se pedirá información al usuario para determinar una opción adecuada para él.</w:t>
+            </w:r>
+          </w:p>
+        </w:tc>
+      </w:tr>
+      <w:tr>
+        <w:trPr>
+          <w:trHeight w:val="416"/>
+        </w:trPr>
+        <w:tc>
+          <w:tcPr>
+            <w:tcW w:w="2271" w:type="dxa"/>
+            <w:vMerge w:val="restart"/>
+            <w:shd w:val="clear" w:color="auto" w:fill="D9E2F3"/>
+            <w:vAlign w:val="center"/>
+          </w:tcPr>
+          <w:p>
+            <w:r>
+              <w:t>Entradas</w:t>
+            </w:r>
+          </w:p>
+        </w:tc>
+        <w:tc>
+          <w:tcPr>
+            <w:tcW w:w="2271" w:type="dxa"/>
+            <w:vAlign w:val="center"/>
+          </w:tcPr>
+          <w:p>
+            <w:pPr>
+              <w:jc w:val="center"/>
+            </w:pPr>
+            <w:r>
+              <w:t>Nombre entrada</w:t>
+            </w:r>
+          </w:p>
+        </w:tc>
+        <w:tc>
+          <w:tcPr>
+            <w:tcW w:w="2271" w:type="dxa"/>
+            <w:vAlign w:val="center"/>
+          </w:tcPr>
+          <w:p>
+            <w:pPr>
+              <w:jc w:val="center"/>
+            </w:pPr>
+            <w:r>
+              <w:t>Tipo de dato</w:t>
+            </w:r>
+          </w:p>
+        </w:tc>
+        <w:tc>
+          <w:tcPr>
+            <w:tcW w:w="2271" w:type="dxa"/>
+            <w:vAlign w:val="center"/>
+          </w:tcPr>
+          <w:p>
+            <w:pPr>
+              <w:jc w:val="center"/>
+            </w:pPr>
+            <w:r>
+              <w:t>Condición de selección o repetición</w:t>
+            </w:r>
+          </w:p>
+        </w:tc>
+      </w:tr>
+      <w:tr>
+        <w:trPr>
+          <w:trHeight w:val="312"/>
+        </w:trPr>
+        <w:tc>
+          <w:tcPr>
+            <w:tcW w:w="2271" w:type="dxa"/>
+            <w:vMerge/>
+            <w:shd w:val="clear" w:color="auto" w:fill="D9E2F3"/>
+            <w:vAlign w:val="center"/>
+          </w:tcPr>
           <w:p/>
         </w:tc>
-      </w:tr>
-      <w:tr>
-        <w:trPr>
-          <w:trHeight w:val="416"/>
-        </w:trPr>
-        <w:tc>
-          <w:tcPr>
-            <w:tcW w:w="2271" w:type="dxa"/>
-            <w:vMerge w:val="restart"/>
-            <w:shd w:val="clear" w:color="auto" w:fill="D9E2F3"/>
-            <w:vAlign w:val="center"/>
-          </w:tcPr>
-          <w:p>
-            <w:r>
-              <w:t>Entradas</w:t>
+        <w:tc>
+          <w:tcPr>
+            <w:tcW w:w="2271" w:type="dxa"/>
+            <w:vAlign w:val="center"/>
+          </w:tcPr>
+          <w:p>
+            <w:r>
+              <w:t>Tipo de usuario</w:t>
+            </w:r>
+          </w:p>
+        </w:tc>
+        <w:tc>
+          <w:tcPr>
+            <w:tcW w:w="2271" w:type="dxa"/>
+            <w:vAlign w:val="center"/>
+          </w:tcPr>
+          <w:p>
+            <w:r>
+              <w:t>Int</w:t>
             </w:r>
           </w:p>
         </w:tc>
@@ -783,37 +814,6 @@
             <w:pPr>
               <w:jc w:val="center"/>
             </w:pPr>
-            <w:r>
-              <w:t>Nombre entrada</w:t>
-            </w:r>
-          </w:p>
-        </w:tc>
-        <w:tc>
-          <w:tcPr>
-            <w:tcW w:w="2271" w:type="dxa"/>
-            <w:vAlign w:val="center"/>
-          </w:tcPr>
-          <w:p>
-            <w:pPr>
-              <w:jc w:val="center"/>
-            </w:pPr>
-            <w:r>
-              <w:t>Tipo de dato</w:t>
-            </w:r>
-          </w:p>
-        </w:tc>
-        <w:tc>
-          <w:tcPr>
-            <w:tcW w:w="2271" w:type="dxa"/>
-            <w:vAlign w:val="center"/>
-          </w:tcPr>
-          <w:p>
-            <w:pPr>
-              <w:jc w:val="center"/>
-            </w:pPr>
-            <w:r>
-              <w:t>Condición de selección o repetición</w:t>
-            </w:r>
           </w:p>
         </w:tc>
       </w:tr>
@@ -848,24 +848,20 @@
             <w:vAlign w:val="center"/>
           </w:tcPr>
           <w:p>
-            <w:proofErr w:type="spellStart"/>
             <w:r>
               <w:t>nickname</w:t>
             </w:r>
-            <w:proofErr w:type="spellEnd"/>
-          </w:p>
-        </w:tc>
-        <w:tc>
-          <w:tcPr>
-            <w:tcW w:w="2271" w:type="dxa"/>
-            <w:vAlign w:val="center"/>
-          </w:tcPr>
-          <w:p>
-            <w:proofErr w:type="spellStart"/>
+          </w:p>
+        </w:tc>
+        <w:tc>
+          <w:tcPr>
+            <w:tcW w:w="2271" w:type="dxa"/>
+            <w:vAlign w:val="center"/>
+          </w:tcPr>
+          <w:p>
             <w:r>
               <w:t>String</w:t>
             </w:r>
-            <w:proofErr w:type="spellEnd"/>
           </w:p>
         </w:tc>
         <w:tc>
@@ -918,11 +914,9 @@
             <w:vAlign w:val="center"/>
           </w:tcPr>
           <w:p>
-            <w:proofErr w:type="spellStart"/>
             <w:r>
               <w:t>String</w:t>
             </w:r>
-            <w:proofErr w:type="spellEnd"/>
           </w:p>
         </w:tc>
         <w:tc>
@@ -965,18 +959,18 @@
           </w:tcPr>
           <w:p>
             <w:r>
-              <w:t>fecha de vinculación</w:t>
-            </w:r>
-          </w:p>
-        </w:tc>
-        <w:tc>
-          <w:tcPr>
-            <w:tcW w:w="2271" w:type="dxa"/>
-            <w:vAlign w:val="center"/>
-          </w:tcPr>
-          <w:p>
-            <w:r>
-              <w:t>Date</w:t>
+              <w:t>Url de foto</w:t>
+            </w:r>
+          </w:p>
+        </w:tc>
+        <w:tc>
+          <w:tcPr>
+            <w:tcW w:w="2271" w:type="dxa"/>
+            <w:vAlign w:val="center"/>
+          </w:tcPr>
+          <w:p>
+            <w:r>
+              <w:t>String</w:t>
             </w:r>
           </w:p>
         </w:tc>
@@ -990,7 +984,146 @@
       </w:tr>
       <w:tr>
         <w:trPr>
-          <w:trHeight w:val="270"/>
+          <w:trHeight w:val="1255"/>
+        </w:trPr>
+        <w:tc>
+          <w:tcPr>
+            <w:tcW w:w="2271" w:type="dxa"/>
+            <w:shd w:val="clear" w:color="auto" w:fill="D9E2F3"/>
+            <w:vAlign w:val="center"/>
+          </w:tcPr>
+          <w:p>
+            <w:r>
+              <w:t>Actividades generales necesarias para obtener los resultados</w:t>
+            </w:r>
+          </w:p>
+        </w:tc>
+        <w:tc>
+          <w:tcPr>
+            <w:tcW w:w="6813" w:type="dxa"/>
+            <w:gridSpan w:val="3"/>
+            <w:vAlign w:val="center"/>
+          </w:tcPr>
+          <w:p>
+            <w:r>
+              <w:t xml:space="preserve">Para crear un usuario, primero se le pedirá el tipo de usuario y se le solicitarán los datos correspondientes. A </w:t>
+            </w:r>
+            <w:r>
+              <w:t>continuación,</w:t>
+            </w:r>
+            <w:r>
+              <w:t xml:space="preserve"> se realizará el proceso de creación y el sistema informará del estado </w:t>
+            </w:r>
+            <w:r>
+              <w:t>de este</w:t>
+            </w:r>
+            <w:r>
+              <w:t>.</w:t>
+            </w:r>
+          </w:p>
+        </w:tc>
+      </w:tr>
+      <w:tr>
+        <w:trPr>
+          <w:trHeight w:val="727"/>
+        </w:trPr>
+        <w:tc>
+          <w:tcPr>
+            <w:tcW w:w="2271" w:type="dxa"/>
+            <w:shd w:val="clear" w:color="auto" w:fill="D9E2F3"/>
+            <w:vAlign w:val="center"/>
+          </w:tcPr>
+          <w:p>
+            <w:r>
+              <w:t>Resultado o postcondición</w:t>
+            </w:r>
+          </w:p>
+        </w:tc>
+        <w:tc>
+          <w:tcPr>
+            <w:tcW w:w="6813" w:type="dxa"/>
+            <w:gridSpan w:val="3"/>
+            <w:vAlign w:val="center"/>
+          </w:tcPr>
+          <w:p>
+            <w:r>
+              <w:t>Mensaje de e</w:t>
+            </w:r>
+            <w:r>
+              <w:t>stado de</w:t>
+            </w:r>
+            <w:r>
+              <w:t>l registro</w:t>
+            </w:r>
+            <w:r>
+              <w:t>.</w:t>
+            </w:r>
+          </w:p>
+        </w:tc>
+      </w:tr>
+      <w:tr>
+        <w:trPr>
+          <w:trHeight w:val="286"/>
+        </w:trPr>
+        <w:tc>
+          <w:tcPr>
+            <w:tcW w:w="2271" w:type="dxa"/>
+            <w:vMerge w:val="restart"/>
+            <w:shd w:val="clear" w:color="auto" w:fill="D9E2F3"/>
+            <w:vAlign w:val="center"/>
+          </w:tcPr>
+          <w:p>
+            <w:r>
+              <w:t>Salidas</w:t>
+            </w:r>
+          </w:p>
+        </w:tc>
+        <w:tc>
+          <w:tcPr>
+            <w:tcW w:w="2271" w:type="dxa"/>
+            <w:vAlign w:val="center"/>
+          </w:tcPr>
+          <w:p>
+            <w:pPr>
+              <w:jc w:val="center"/>
+            </w:pPr>
+            <w:r>
+              <w:t>Nombre entrada</w:t>
+            </w:r>
+          </w:p>
+        </w:tc>
+        <w:tc>
+          <w:tcPr>
+            <w:tcW w:w="2271" w:type="dxa"/>
+            <w:vAlign w:val="center"/>
+          </w:tcPr>
+          <w:p>
+            <w:pPr>
+              <w:jc w:val="center"/>
+            </w:pPr>
+            <w:r>
+              <w:t>Tipo de dato</w:t>
+            </w:r>
+          </w:p>
+        </w:tc>
+        <w:tc>
+          <w:tcPr>
+            <w:tcW w:w="2271" w:type="dxa"/>
+            <w:vAlign w:val="center"/>
+          </w:tcPr>
+          <w:p>
+            <w:pPr>
+              <w:jc w:val="center"/>
+            </w:pPr>
+            <w:r>
+              <w:t>Condición de selección o repetición</w:t>
+            </w:r>
+          </w:p>
+        </w:tc>
+      </w:tr>
+      <w:tr>
+        <w:trPr>
+          <w:trHeight w:val="300"/>
         </w:trPr>
         <w:tc>
           <w:tcPr>
@@ -1009,178 +1142,6 @@
                 <w:right w:val="nil"/>
                 <w:between w:val="nil"/>
               </w:pBdr>
-              <w:spacing w:line="276" w:lineRule="auto"/>
-            </w:pPr>
-          </w:p>
-        </w:tc>
-        <w:tc>
-          <w:tcPr>
-            <w:tcW w:w="2271" w:type="dxa"/>
-            <w:vAlign w:val="center"/>
-          </w:tcPr>
-          <w:p>
-            <w:proofErr w:type="spellStart"/>
-            <w:r>
-              <w:t>Url</w:t>
-            </w:r>
-            <w:proofErr w:type="spellEnd"/>
-            <w:r>
-              <w:t xml:space="preserve"> de foto</w:t>
-            </w:r>
-          </w:p>
-        </w:tc>
-        <w:tc>
-          <w:tcPr>
-            <w:tcW w:w="2271" w:type="dxa"/>
-            <w:vAlign w:val="center"/>
-          </w:tcPr>
-          <w:p>
-            <w:proofErr w:type="spellStart"/>
-            <w:r>
-              <w:t>String</w:t>
-            </w:r>
-            <w:proofErr w:type="spellEnd"/>
-          </w:p>
-        </w:tc>
-        <w:tc>
-          <w:tcPr>
-            <w:tcW w:w="2271" w:type="dxa"/>
-            <w:vAlign w:val="center"/>
-          </w:tcPr>
-          <w:p/>
-        </w:tc>
-      </w:tr>
-      <w:tr>
-        <w:trPr>
-          <w:trHeight w:val="1255"/>
-        </w:trPr>
-        <w:tc>
-          <w:tcPr>
-            <w:tcW w:w="2271" w:type="dxa"/>
-            <w:shd w:val="clear" w:color="auto" w:fill="D9E2F3"/>
-            <w:vAlign w:val="center"/>
-          </w:tcPr>
-          <w:p>
-            <w:r>
-              <w:t>Actividades generales necesarias para obtener los resultados</w:t>
-            </w:r>
-          </w:p>
-        </w:tc>
-        <w:tc>
-          <w:tcPr>
-            <w:tcW w:w="6813" w:type="dxa"/>
-            <w:gridSpan w:val="3"/>
-            <w:vAlign w:val="center"/>
-          </w:tcPr>
-          <w:p/>
-        </w:tc>
-      </w:tr>
-      <w:tr>
-        <w:trPr>
-          <w:trHeight w:val="727"/>
-        </w:trPr>
-        <w:tc>
-          <w:tcPr>
-            <w:tcW w:w="2271" w:type="dxa"/>
-            <w:shd w:val="clear" w:color="auto" w:fill="D9E2F3"/>
-            <w:vAlign w:val="center"/>
-          </w:tcPr>
-          <w:p>
-            <w:r>
-              <w:t>Resultado o postcondición</w:t>
-            </w:r>
-          </w:p>
-        </w:tc>
-        <w:tc>
-          <w:tcPr>
-            <w:tcW w:w="6813" w:type="dxa"/>
-            <w:gridSpan w:val="3"/>
-            <w:vAlign w:val="center"/>
-          </w:tcPr>
-          <w:p/>
-        </w:tc>
-      </w:tr>
-      <w:tr>
-        <w:trPr>
-          <w:trHeight w:val="286"/>
-        </w:trPr>
-        <w:tc>
-          <w:tcPr>
-            <w:tcW w:w="2271" w:type="dxa"/>
-            <w:vMerge w:val="restart"/>
-            <w:shd w:val="clear" w:color="auto" w:fill="D9E2F3"/>
-            <w:vAlign w:val="center"/>
-          </w:tcPr>
-          <w:p>
-            <w:r>
-              <w:t>Salidas</w:t>
-            </w:r>
-          </w:p>
-        </w:tc>
-        <w:tc>
-          <w:tcPr>
-            <w:tcW w:w="2271" w:type="dxa"/>
-            <w:vAlign w:val="center"/>
-          </w:tcPr>
-          <w:p>
-            <w:pPr>
-              <w:jc w:val="center"/>
-            </w:pPr>
-            <w:r>
-              <w:t>Nombre entrada</w:t>
-            </w:r>
-          </w:p>
-        </w:tc>
-        <w:tc>
-          <w:tcPr>
-            <w:tcW w:w="2271" w:type="dxa"/>
-            <w:vAlign w:val="center"/>
-          </w:tcPr>
-          <w:p>
-            <w:pPr>
-              <w:jc w:val="center"/>
-            </w:pPr>
-            <w:r>
-              <w:t>Tipo de dato</w:t>
-            </w:r>
-          </w:p>
-        </w:tc>
-        <w:tc>
-          <w:tcPr>
-            <w:tcW w:w="2271" w:type="dxa"/>
-            <w:vAlign w:val="center"/>
-          </w:tcPr>
-          <w:p>
-            <w:pPr>
-              <w:jc w:val="center"/>
-            </w:pPr>
-            <w:r>
-              <w:t>Condición de selección o repetición</w:t>
-            </w:r>
-          </w:p>
-        </w:tc>
-      </w:tr>
-      <w:tr>
-        <w:trPr>
-          <w:trHeight w:val="300"/>
-        </w:trPr>
-        <w:tc>
-          <w:tcPr>
-            <w:tcW w:w="2271" w:type="dxa"/>
-            <w:vMerge/>
-            <w:shd w:val="clear" w:color="auto" w:fill="D9E2F3"/>
-            <w:vAlign w:val="center"/>
-          </w:tcPr>
-          <w:p>
-            <w:pPr>
-              <w:widowControl w:val="0"/>
-              <w:pBdr>
-                <w:top w:val="nil"/>
-                <w:left w:val="nil"/>
-                <w:bottom w:val="nil"/>
-                <w:right w:val="nil"/>
-                <w:between w:val="nil"/>
-              </w:pBdr>
             </w:pPr>
           </w:p>
         </w:tc>
@@ -1201,11 +1162,9 @@
             <w:vAlign w:val="center"/>
           </w:tcPr>
           <w:p>
-            <w:proofErr w:type="spellStart"/>
             <w:r>
               <w:t>Boolean</w:t>
             </w:r>
-            <w:proofErr w:type="spellEnd"/>
           </w:p>
         </w:tc>
         <w:tc>
@@ -1304,23 +1263,111 @@
             <w:gridSpan w:val="3"/>
             <w:vAlign w:val="center"/>
           </w:tcPr>
+          <w:p>
+            <w:r>
+              <w:t>Neotunes necesita registrar a los</w:t>
+            </w:r>
+            <w:r>
+              <w:t xml:space="preserve"> consumidores</w:t>
+            </w:r>
+            <w:r>
+              <w:t>, por lo que existen diferentes tipos de usuarios. Por lo tanto, se pedirá información al usuario para determinar una opción adecuada para él.</w:t>
+            </w:r>
+          </w:p>
+        </w:tc>
+      </w:tr>
+      <w:tr>
+        <w:trPr>
+          <w:trHeight w:val="416"/>
+        </w:trPr>
+        <w:tc>
+          <w:tcPr>
+            <w:tcW w:w="2271" w:type="dxa"/>
+            <w:vMerge w:val="restart"/>
+            <w:shd w:val="clear" w:color="auto" w:fill="D9E2F3"/>
+            <w:vAlign w:val="center"/>
+          </w:tcPr>
+          <w:p>
+            <w:r>
+              <w:t>Entradas</w:t>
+            </w:r>
+          </w:p>
+        </w:tc>
+        <w:tc>
+          <w:tcPr>
+            <w:tcW w:w="2271" w:type="dxa"/>
+            <w:vAlign w:val="center"/>
+          </w:tcPr>
+          <w:p>
+            <w:pPr>
+              <w:jc w:val="center"/>
+            </w:pPr>
+            <w:r>
+              <w:t>Nombre entrada</w:t>
+            </w:r>
+          </w:p>
+        </w:tc>
+        <w:tc>
+          <w:tcPr>
+            <w:tcW w:w="2271" w:type="dxa"/>
+            <w:vAlign w:val="center"/>
+          </w:tcPr>
+          <w:p>
+            <w:pPr>
+              <w:jc w:val="center"/>
+            </w:pPr>
+            <w:r>
+              <w:t>Tipo de dato</w:t>
+            </w:r>
+          </w:p>
+        </w:tc>
+        <w:tc>
+          <w:tcPr>
+            <w:tcW w:w="2271" w:type="dxa"/>
+            <w:vAlign w:val="center"/>
+          </w:tcPr>
+          <w:p>
+            <w:pPr>
+              <w:jc w:val="center"/>
+            </w:pPr>
+            <w:r>
+              <w:t>Condición de selección o repetición</w:t>
+            </w:r>
+          </w:p>
+        </w:tc>
+      </w:tr>
+      <w:tr>
+        <w:trPr>
+          <w:trHeight w:val="290"/>
+        </w:trPr>
+        <w:tc>
+          <w:tcPr>
+            <w:tcW w:w="2271" w:type="dxa"/>
+            <w:vMerge/>
+            <w:shd w:val="clear" w:color="auto" w:fill="D9E2F3"/>
+            <w:vAlign w:val="center"/>
+          </w:tcPr>
           <w:p/>
         </w:tc>
-      </w:tr>
-      <w:tr>
-        <w:trPr>
-          <w:trHeight w:val="416"/>
-        </w:trPr>
-        <w:tc>
-          <w:tcPr>
-            <w:tcW w:w="2271" w:type="dxa"/>
-            <w:vMerge w:val="restart"/>
-            <w:shd w:val="clear" w:color="auto" w:fill="D9E2F3"/>
-            <w:vAlign w:val="center"/>
-          </w:tcPr>
-          <w:p>
-            <w:r>
-              <w:t>Entradas</w:t>
+        <w:tc>
+          <w:tcPr>
+            <w:tcW w:w="2271" w:type="dxa"/>
+            <w:vAlign w:val="center"/>
+          </w:tcPr>
+          <w:p>
+            <w:r>
+              <w:t>Tipo de usuario</w:t>
+            </w:r>
+          </w:p>
+        </w:tc>
+        <w:tc>
+          <w:tcPr>
+            <w:tcW w:w="2271" w:type="dxa"/>
+            <w:vAlign w:val="center"/>
+          </w:tcPr>
+          <w:p>
+            <w:r>
+              <w:t>Int</w:t>
             </w:r>
           </w:p>
         </w:tc>
@@ -1333,37 +1380,6 @@
             <w:pPr>
               <w:jc w:val="center"/>
             </w:pPr>
-            <w:r>
-              <w:t>Nombre entrada</w:t>
-            </w:r>
-          </w:p>
-        </w:tc>
-        <w:tc>
-          <w:tcPr>
-            <w:tcW w:w="2271" w:type="dxa"/>
-            <w:vAlign w:val="center"/>
-          </w:tcPr>
-          <w:p>
-            <w:pPr>
-              <w:jc w:val="center"/>
-            </w:pPr>
-            <w:r>
-              <w:t>Tipo de dato</w:t>
-            </w:r>
-          </w:p>
-        </w:tc>
-        <w:tc>
-          <w:tcPr>
-            <w:tcW w:w="2271" w:type="dxa"/>
-            <w:vAlign w:val="center"/>
-          </w:tcPr>
-          <w:p>
-            <w:pPr>
-              <w:jc w:val="center"/>
-            </w:pPr>
-            <w:r>
-              <w:t>Condición de selección o repetición</w:t>
-            </w:r>
           </w:p>
         </w:tc>
       </w:tr>
@@ -1398,24 +1414,20 @@
             <w:vAlign w:val="center"/>
           </w:tcPr>
           <w:p>
-            <w:proofErr w:type="spellStart"/>
             <w:r>
               <w:t>nickname</w:t>
             </w:r>
-            <w:proofErr w:type="spellEnd"/>
-          </w:p>
-        </w:tc>
-        <w:tc>
-          <w:tcPr>
-            <w:tcW w:w="2271" w:type="dxa"/>
-            <w:vAlign w:val="center"/>
-          </w:tcPr>
-          <w:p>
-            <w:proofErr w:type="spellStart"/>
+          </w:p>
+        </w:tc>
+        <w:tc>
+          <w:tcPr>
+            <w:tcW w:w="2271" w:type="dxa"/>
+            <w:vAlign w:val="center"/>
+          </w:tcPr>
+          <w:p>
             <w:r>
               <w:t>String</w:t>
             </w:r>
-            <w:proofErr w:type="spellEnd"/>
           </w:p>
         </w:tc>
         <w:tc>
@@ -1428,7 +1440,134 @@
       </w:tr>
       <w:tr>
         <w:trPr>
-          <w:trHeight w:val="270"/>
+          <w:trHeight w:val="1255"/>
+        </w:trPr>
+        <w:tc>
+          <w:tcPr>
+            <w:tcW w:w="2271" w:type="dxa"/>
+            <w:shd w:val="clear" w:color="auto" w:fill="D9E2F3"/>
+            <w:vAlign w:val="center"/>
+          </w:tcPr>
+          <w:p>
+            <w:r>
+              <w:t>Actividades generales necesarias para obtener los resultados</w:t>
+            </w:r>
+          </w:p>
+        </w:tc>
+        <w:tc>
+          <w:tcPr>
+            <w:tcW w:w="6813" w:type="dxa"/>
+            <w:gridSpan w:val="3"/>
+            <w:vAlign w:val="center"/>
+          </w:tcPr>
+          <w:p>
+            <w:r>
+              <w:t>Para crear un usuario, primero se le pedirá el tipo de usuario y se le solicitarán los datos correspondientes. A continuación, se realizará el proceso de creación y el sistema informará del estado de este.</w:t>
+            </w:r>
+          </w:p>
+        </w:tc>
+      </w:tr>
+      <w:tr>
+        <w:trPr>
+          <w:trHeight w:val="727"/>
+        </w:trPr>
+        <w:tc>
+          <w:tcPr>
+            <w:tcW w:w="2271" w:type="dxa"/>
+            <w:shd w:val="clear" w:color="auto" w:fill="D9E2F3"/>
+            <w:vAlign w:val="center"/>
+          </w:tcPr>
+          <w:p>
+            <w:r>
+              <w:t>Resultado o postcondición</w:t>
+            </w:r>
+          </w:p>
+        </w:tc>
+        <w:tc>
+          <w:tcPr>
+            <w:tcW w:w="6813" w:type="dxa"/>
+            <w:gridSpan w:val="3"/>
+            <w:vAlign w:val="center"/>
+          </w:tcPr>
+          <w:p>
+            <w:r>
+              <w:t>Mensaje de e</w:t>
+            </w:r>
+            <w:r>
+              <w:t>stado de</w:t>
+            </w:r>
+            <w:r>
+              <w:t>l registro</w:t>
+            </w:r>
+            <w:r>
+              <w:t>.</w:t>
+            </w:r>
+          </w:p>
+        </w:tc>
+      </w:tr>
+      <w:tr>
+        <w:trPr>
+          <w:trHeight w:val="286"/>
+        </w:trPr>
+        <w:tc>
+          <w:tcPr>
+            <w:tcW w:w="2271" w:type="dxa"/>
+            <w:vMerge w:val="restart"/>
+            <w:shd w:val="clear" w:color="auto" w:fill="D9E2F3"/>
+            <w:vAlign w:val="center"/>
+          </w:tcPr>
+          <w:p>
+            <w:r>
+              <w:t>Salidas</w:t>
+            </w:r>
+          </w:p>
+        </w:tc>
+        <w:tc>
+          <w:tcPr>
+            <w:tcW w:w="2271" w:type="dxa"/>
+            <w:vAlign w:val="center"/>
+          </w:tcPr>
+          <w:p>
+            <w:pPr>
+              <w:jc w:val="center"/>
+            </w:pPr>
+            <w:r>
+              <w:t>Nombre entrada</w:t>
+            </w:r>
+          </w:p>
+        </w:tc>
+        <w:tc>
+          <w:tcPr>
+            <w:tcW w:w="2271" w:type="dxa"/>
+            <w:vAlign w:val="center"/>
+          </w:tcPr>
+          <w:p>
+            <w:pPr>
+              <w:jc w:val="center"/>
+            </w:pPr>
+            <w:r>
+              <w:t>Tipo de dato</w:t>
+            </w:r>
+          </w:p>
+        </w:tc>
+        <w:tc>
+          <w:tcPr>
+            <w:tcW w:w="2271" w:type="dxa"/>
+            <w:vAlign w:val="center"/>
+          </w:tcPr>
+          <w:p>
+            <w:pPr>
+              <w:jc w:val="center"/>
+            </w:pPr>
+            <w:r>
+              <w:t>Condición de selección o repetición</w:t>
+            </w:r>
+          </w:p>
+        </w:tc>
+      </w:tr>
+      <w:tr>
+        <w:trPr>
+          <w:trHeight w:val="300"/>
         </w:trPr>
         <w:tc>
           <w:tcPr>
@@ -1447,171 +1586,6 @@
                 <w:right w:val="nil"/>
                 <w:between w:val="nil"/>
               </w:pBdr>
-              <w:spacing w:line="276" w:lineRule="auto"/>
-            </w:pPr>
-          </w:p>
-        </w:tc>
-        <w:tc>
-          <w:tcPr>
-            <w:tcW w:w="2271" w:type="dxa"/>
-            <w:vAlign w:val="center"/>
-          </w:tcPr>
-          <w:p>
-            <w:r>
-              <w:t>fecha de vinculación</w:t>
-            </w:r>
-          </w:p>
-        </w:tc>
-        <w:tc>
-          <w:tcPr>
-            <w:tcW w:w="2271" w:type="dxa"/>
-            <w:vAlign w:val="center"/>
-          </w:tcPr>
-          <w:p>
-            <w:r>
-              <w:t>Date</w:t>
-            </w:r>
-          </w:p>
-        </w:tc>
-        <w:tc>
-          <w:tcPr>
-            <w:tcW w:w="2271" w:type="dxa"/>
-            <w:vAlign w:val="center"/>
-          </w:tcPr>
-          <w:p/>
-        </w:tc>
-      </w:tr>
-      <w:tr>
-        <w:trPr>
-          <w:trHeight w:val="1255"/>
-        </w:trPr>
-        <w:tc>
-          <w:tcPr>
-            <w:tcW w:w="2271" w:type="dxa"/>
-            <w:shd w:val="clear" w:color="auto" w:fill="D9E2F3"/>
-            <w:vAlign w:val="center"/>
-          </w:tcPr>
-          <w:p>
-            <w:r>
-              <w:t>Actividades generales necesarias para obtener los resultados</w:t>
-            </w:r>
-          </w:p>
-        </w:tc>
-        <w:tc>
-          <w:tcPr>
-            <w:tcW w:w="6813" w:type="dxa"/>
-            <w:gridSpan w:val="3"/>
-            <w:vAlign w:val="center"/>
-          </w:tcPr>
-          <w:p/>
-        </w:tc>
-      </w:tr>
-      <w:tr>
-        <w:trPr>
-          <w:trHeight w:val="727"/>
-        </w:trPr>
-        <w:tc>
-          <w:tcPr>
-            <w:tcW w:w="2271" w:type="dxa"/>
-            <w:shd w:val="clear" w:color="auto" w:fill="D9E2F3"/>
-            <w:vAlign w:val="center"/>
-          </w:tcPr>
-          <w:p>
-            <w:r>
-              <w:t>Resultado o postcondición</w:t>
-            </w:r>
-          </w:p>
-        </w:tc>
-        <w:tc>
-          <w:tcPr>
-            <w:tcW w:w="6813" w:type="dxa"/>
-            <w:gridSpan w:val="3"/>
-            <w:vAlign w:val="center"/>
-          </w:tcPr>
-          <w:p/>
-        </w:tc>
-      </w:tr>
-      <w:tr>
-        <w:trPr>
-          <w:trHeight w:val="286"/>
-        </w:trPr>
-        <w:tc>
-          <w:tcPr>
-            <w:tcW w:w="2271" w:type="dxa"/>
-            <w:vMerge w:val="restart"/>
-            <w:shd w:val="clear" w:color="auto" w:fill="D9E2F3"/>
-            <w:vAlign w:val="center"/>
-          </w:tcPr>
-          <w:p>
-            <w:r>
-              <w:t>Salidas</w:t>
-            </w:r>
-          </w:p>
-        </w:tc>
-        <w:tc>
-          <w:tcPr>
-            <w:tcW w:w="2271" w:type="dxa"/>
-            <w:vAlign w:val="center"/>
-          </w:tcPr>
-          <w:p>
-            <w:pPr>
-              <w:jc w:val="center"/>
-            </w:pPr>
-            <w:r>
-              <w:t>Nombre entrada</w:t>
-            </w:r>
-          </w:p>
-        </w:tc>
-        <w:tc>
-          <w:tcPr>
-            <w:tcW w:w="2271" w:type="dxa"/>
-            <w:vAlign w:val="center"/>
-          </w:tcPr>
-          <w:p>
-            <w:pPr>
-              <w:jc w:val="center"/>
-            </w:pPr>
-            <w:r>
-              <w:t>Tipo de dato</w:t>
-            </w:r>
-          </w:p>
-        </w:tc>
-        <w:tc>
-          <w:tcPr>
-            <w:tcW w:w="2271" w:type="dxa"/>
-            <w:vAlign w:val="center"/>
-          </w:tcPr>
-          <w:p>
-            <w:pPr>
-              <w:jc w:val="center"/>
-            </w:pPr>
-            <w:r>
-              <w:t>Condición de selección o repetición</w:t>
-            </w:r>
-          </w:p>
-        </w:tc>
-      </w:tr>
-      <w:tr>
-        <w:trPr>
-          <w:trHeight w:val="300"/>
-        </w:trPr>
-        <w:tc>
-          <w:tcPr>
-            <w:tcW w:w="2271" w:type="dxa"/>
-            <w:vMerge/>
-            <w:shd w:val="clear" w:color="auto" w:fill="D9E2F3"/>
-            <w:vAlign w:val="center"/>
-          </w:tcPr>
-          <w:p>
-            <w:pPr>
-              <w:widowControl w:val="0"/>
-              <w:pBdr>
-                <w:top w:val="nil"/>
-                <w:left w:val="nil"/>
-                <w:bottom w:val="nil"/>
-                <w:right w:val="nil"/>
-                <w:between w:val="nil"/>
-              </w:pBdr>
             </w:pPr>
           </w:p>
         </w:tc>
@@ -1632,11 +1606,9 @@
             <w:vAlign w:val="center"/>
           </w:tcPr>
           <w:p>
-            <w:proofErr w:type="spellStart"/>
             <w:r>
               <w:t>Boolean</w:t>
             </w:r>
-            <w:proofErr w:type="spellEnd"/>
           </w:p>
         </w:tc>
         <w:tc>
@@ -1742,66 +1714,153 @@
             <w:gridSpan w:val="3"/>
             <w:vAlign w:val="center"/>
           </w:tcPr>
+          <w:p>
+            <w:r>
+              <w:t xml:space="preserve">Neotunes necesita registrar </w:t>
+            </w:r>
+            <w:r>
+              <w:t>diferentes tipos de audios</w:t>
+            </w:r>
+            <w:r>
+              <w:t>,</w:t>
+            </w:r>
+            <w:r>
+              <w:t xml:space="preserve"> Uno de estos</w:t>
+            </w:r>
+            <w:r>
+              <w:t xml:space="preserve"> son las canciones</w:t>
+            </w:r>
+            <w:r>
+              <w:t xml:space="preserve">. </w:t>
+            </w:r>
+            <w:r>
+              <w:t>Los podcasts deben ser añadidos directamente a un</w:t>
+            </w:r>
+            <w:r>
+              <w:t xml:space="preserve"> usuario artista</w:t>
+            </w:r>
+            <w:r>
+              <w:t xml:space="preserve">. </w:t>
+            </w:r>
+            <w:r>
+              <w:t xml:space="preserve">Por lo tanto, </w:t>
+            </w:r>
+            <w:r>
+              <w:t>para registrar una canción s</w:t>
+            </w:r>
+            <w:r>
+              <w:t>e pedirá información al usuario</w:t>
+            </w:r>
+            <w:r>
+              <w:t>, para poder completar un registro exitoso.</w:t>
+            </w:r>
+          </w:p>
+        </w:tc>
+      </w:tr>
+      <w:tr>
+        <w:trPr>
+          <w:trHeight w:val="416"/>
+        </w:trPr>
+        <w:tc>
+          <w:tcPr>
+            <w:tcW w:w="2271" w:type="dxa"/>
+            <w:vMerge w:val="restart"/>
+            <w:shd w:val="clear" w:color="auto" w:fill="D9E2F3"/>
+            <w:vAlign w:val="center"/>
+          </w:tcPr>
+          <w:p>
+            <w:r>
+              <w:t>Entradas</w:t>
+            </w:r>
+          </w:p>
+        </w:tc>
+        <w:tc>
+          <w:tcPr>
+            <w:tcW w:w="2686" w:type="dxa"/>
+            <w:vAlign w:val="center"/>
+          </w:tcPr>
+          <w:p>
+            <w:pPr>
+              <w:jc w:val="center"/>
+            </w:pPr>
+            <w:r>
+              <w:t>Nombre entrada</w:t>
+            </w:r>
+          </w:p>
+        </w:tc>
+        <w:tc>
+          <w:tcPr>
+            <w:tcW w:w="1856" w:type="dxa"/>
+            <w:vAlign w:val="center"/>
+          </w:tcPr>
+          <w:p>
+            <w:pPr>
+              <w:jc w:val="center"/>
+            </w:pPr>
+            <w:r>
+              <w:t>Tipo de dato</w:t>
+            </w:r>
+          </w:p>
+        </w:tc>
+        <w:tc>
+          <w:tcPr>
+            <w:tcW w:w="2271" w:type="dxa"/>
+            <w:vAlign w:val="center"/>
+          </w:tcPr>
+          <w:p>
+            <w:pPr>
+              <w:jc w:val="center"/>
+            </w:pPr>
+            <w:r>
+              <w:t>Condición de selección o repetición</w:t>
+            </w:r>
+          </w:p>
+        </w:tc>
+      </w:tr>
+      <w:tr>
+        <w:trPr>
+          <w:trHeight w:val="289"/>
+        </w:trPr>
+        <w:tc>
+          <w:tcPr>
+            <w:tcW w:w="2271" w:type="dxa"/>
+            <w:vMerge/>
+            <w:shd w:val="clear" w:color="auto" w:fill="D9E2F3"/>
+            <w:vAlign w:val="center"/>
+          </w:tcPr>
           <w:p/>
         </w:tc>
-      </w:tr>
-      <w:tr>
-        <w:trPr>
-          <w:trHeight w:val="416"/>
-        </w:trPr>
-        <w:tc>
-          <w:tcPr>
-            <w:tcW w:w="2271" w:type="dxa"/>
-            <w:vMerge w:val="restart"/>
-            <w:shd w:val="clear" w:color="auto" w:fill="D9E2F3"/>
-            <w:vAlign w:val="center"/>
-          </w:tcPr>
-          <w:p>
-            <w:r>
-              <w:t>Entradas</w:t>
-            </w:r>
-          </w:p>
-        </w:tc>
         <w:tc>
           <w:tcPr>
             <w:tcW w:w="2686" w:type="dxa"/>
             <w:vAlign w:val="center"/>
           </w:tcPr>
           <w:p>
+            <w:r>
+              <w:t>Usuario propietario de la canción</w:t>
+            </w:r>
+          </w:p>
+        </w:tc>
+        <w:tc>
+          <w:tcPr>
+            <w:tcW w:w="1856" w:type="dxa"/>
+            <w:vAlign w:val="center"/>
+          </w:tcPr>
+          <w:p>
+            <w:r>
+              <w:t>int</w:t>
+            </w:r>
+          </w:p>
+        </w:tc>
+        <w:tc>
+          <w:tcPr>
+            <w:tcW w:w="2271" w:type="dxa"/>
+            <w:vAlign w:val="center"/>
+          </w:tcPr>
+          <w:p>
             <w:pPr>
               <w:jc w:val="center"/>
             </w:pPr>
-            <w:r>
-              <w:t>Nombre entrada</w:t>
-            </w:r>
-          </w:p>
-        </w:tc>
-        <w:tc>
-          <w:tcPr>
-            <w:tcW w:w="1856" w:type="dxa"/>
-            <w:vAlign w:val="center"/>
-          </w:tcPr>
-          <w:p>
-            <w:pPr>
-              <w:jc w:val="center"/>
-            </w:pPr>
-            <w:r>
-              <w:t>Tipo de dato</w:t>
-            </w:r>
-          </w:p>
-        </w:tc>
-        <w:tc>
-          <w:tcPr>
-            <w:tcW w:w="2271" w:type="dxa"/>
-            <w:vAlign w:val="center"/>
-          </w:tcPr>
-          <w:p>
-            <w:pPr>
-              <w:jc w:val="center"/>
-            </w:pPr>
-            <w:r>
-              <w:t>Condición de selección o repetición</w:t>
-            </w:r>
           </w:p>
         </w:tc>
       </w:tr>
@@ -1847,11 +1906,9 @@
             <w:vAlign w:val="center"/>
           </w:tcPr>
           <w:p>
-            <w:proofErr w:type="spellStart"/>
             <w:r>
               <w:t>String</w:t>
             </w:r>
-            <w:proofErr w:type="spellEnd"/>
           </w:p>
         </w:tc>
         <w:tc>
@@ -1904,11 +1961,9 @@
             <w:vAlign w:val="center"/>
           </w:tcPr>
           <w:p>
-            <w:proofErr w:type="spellStart"/>
             <w:r>
               <w:t>String</w:t>
             </w:r>
-            <w:proofErr w:type="spellEnd"/>
           </w:p>
         </w:tc>
         <w:tc>
@@ -1961,11 +2016,9 @@
             <w:vAlign w:val="center"/>
           </w:tcPr>
           <w:p>
-            <w:proofErr w:type="spellStart"/>
             <w:r>
               <w:t>Genre</w:t>
             </w:r>
-            <w:proofErr w:type="spellEnd"/>
           </w:p>
         </w:tc>
         <w:tc>
@@ -2021,11 +2074,9 @@
             <w:vAlign w:val="center"/>
           </w:tcPr>
           <w:p>
-            <w:proofErr w:type="spellStart"/>
             <w:r>
               <w:t>String</w:t>
             </w:r>
-            <w:proofErr w:type="spellEnd"/>
           </w:p>
         </w:tc>
         <w:tc>
@@ -2078,11 +2129,9 @@
             <w:vAlign w:val="center"/>
           </w:tcPr>
           <w:p>
-            <w:proofErr w:type="spellStart"/>
             <w:r>
               <w:t>String</w:t>
             </w:r>
-            <w:proofErr w:type="spellEnd"/>
           </w:p>
         </w:tc>
         <w:tc>
@@ -2115,7 +2164,23 @@
             <w:gridSpan w:val="3"/>
             <w:vAlign w:val="center"/>
           </w:tcPr>
-          <w:p/>
+          <w:p>
+            <w:r>
+              <w:t xml:space="preserve">Para </w:t>
+            </w:r>
+            <w:r>
+              <w:t>registrar una canción</w:t>
+            </w:r>
+            <w:r>
+              <w:t xml:space="preserve">, primero se le pedirá el </w:t>
+            </w:r>
+            <w:r>
+              <w:t xml:space="preserve">usuario que hizo la canción </w:t>
+            </w:r>
+            <w:r>
+              <w:t>y se le solicitarán los datos correspondientes. A continuación, se realizará el proceso de creación y el sistema informará del estado de este.</w:t>
+            </w:r>
+          </w:p>
         </w:tc>
       </w:tr>
       <w:tr>
@@ -2140,7 +2205,20 @@
             <w:gridSpan w:val="3"/>
             <w:vAlign w:val="center"/>
           </w:tcPr>
-          <w:p/>
+          <w:p>
+            <w:r>
+              <w:t>Mensaje de e</w:t>
+            </w:r>
+            <w:r>
+              <w:t>stado de</w:t>
+            </w:r>
+            <w:r>
+              <w:t>l registro</w:t>
+            </w:r>
+            <w:r>
+              <w:t>.</w:t>
+            </w:r>
+          </w:p>
         </w:tc>
       </w:tr>
       <w:tr>
@@ -2244,11 +2322,9 @@
             <w:vAlign w:val="center"/>
           </w:tcPr>
           <w:p>
-            <w:proofErr w:type="spellStart"/>
             <w:r>
               <w:t>Boolean</w:t>
             </w:r>
-            <w:proofErr w:type="spellEnd"/>
           </w:p>
         </w:tc>
         <w:tc>
@@ -2302,7 +2378,6 @@
           </w:tcPr>
           <w:p>
             <w:r>
-              <w:lastRenderedPageBreak/>
               <w:t>Nombre o identificador</w:t>
             </w:r>
           </w:p>
@@ -2351,7 +2426,44 @@
             <w:gridSpan w:val="3"/>
             <w:vAlign w:val="center"/>
           </w:tcPr>
-          <w:p/>
+          <w:p>
+            <w:r>
+              <w:t xml:space="preserve">Neotunes necesita registrar </w:t>
+            </w:r>
+            <w:r>
+              <w:t>diferentes tipos de audios</w:t>
+            </w:r>
+            <w:r>
+              <w:t>,</w:t>
+            </w:r>
+            <w:r>
+              <w:t xml:space="preserve"> Uno de estos son </w:t>
+            </w:r>
+            <w:r>
+              <w:t>los podcasts</w:t>
+            </w:r>
+            <w:r>
+              <w:t xml:space="preserve">. </w:t>
+            </w:r>
+            <w:r>
+              <w:t xml:space="preserve">Los podcasts deben ser añadidos directamente a un usuario creador de contenido. </w:t>
+            </w:r>
+            <w:r>
+              <w:t xml:space="preserve">Por lo tanto, </w:t>
+            </w:r>
+            <w:r>
+              <w:t>para registrar una canción s</w:t>
+            </w:r>
+            <w:r>
+              <w:t>e pedirá información al usuario</w:t>
+            </w:r>
+            <w:r>
+              <w:t>, para poder completar un registro exitoso</w:t>
+            </w:r>
+            <w:r>
+              <w:t>.</w:t>
+            </w:r>
+          </w:p>
         </w:tc>
       </w:tr>
       <w:tr>
@@ -2456,11 +2568,9 @@
             <w:vAlign w:val="center"/>
           </w:tcPr>
           <w:p>
-            <w:proofErr w:type="spellStart"/>
             <w:r>
               <w:t>String</w:t>
             </w:r>
-            <w:proofErr w:type="spellEnd"/>
           </w:p>
         </w:tc>
         <w:tc>
@@ -2513,11 +2623,9 @@
             <w:vAlign w:val="center"/>
           </w:tcPr>
           <w:p>
-            <w:proofErr w:type="spellStart"/>
             <w:r>
               <w:t>String</w:t>
             </w:r>
-            <w:proofErr w:type="spellEnd"/>
           </w:p>
         </w:tc>
         <w:tc>
@@ -2570,11 +2678,9 @@
             <w:vAlign w:val="center"/>
           </w:tcPr>
           <w:p>
-            <w:proofErr w:type="spellStart"/>
             <w:r>
               <w:t>Category</w:t>
             </w:r>
-            <w:proofErr w:type="spellEnd"/>
           </w:p>
         </w:tc>
         <w:tc>
@@ -2627,11 +2733,9 @@
             <w:vAlign w:val="center"/>
           </w:tcPr>
           <w:p>
-            <w:proofErr w:type="spellStart"/>
             <w:r>
               <w:t>String</w:t>
             </w:r>
-            <w:proofErr w:type="spellEnd"/>
           </w:p>
         </w:tc>
         <w:tc>
@@ -2684,11 +2788,9 @@
             <w:vAlign w:val="center"/>
           </w:tcPr>
           <w:p>
-            <w:proofErr w:type="spellStart"/>
             <w:r>
               <w:t>String</w:t>
             </w:r>
-            <w:proofErr w:type="spellEnd"/>
           </w:p>
         </w:tc>
         <w:tc>
@@ -2721,7 +2823,35 @@
             <w:gridSpan w:val="3"/>
             <w:vAlign w:val="center"/>
           </w:tcPr>
-          <w:p/>
+          <w:p>
+            <w:r>
+              <w:t xml:space="preserve">Para </w:t>
+            </w:r>
+            <w:r>
+              <w:t>registrar un</w:t>
+            </w:r>
+            <w:r>
+              <w:t xml:space="preserve"> podcast</w:t>
+            </w:r>
+            <w:r>
+              <w:t xml:space="preserve">, primero se le pedirá el </w:t>
+            </w:r>
+            <w:r>
+              <w:t xml:space="preserve">usuario que hizo </w:t>
+            </w:r>
+            <w:r>
+              <w:t xml:space="preserve">el </w:t>
+            </w:r>
+            <w:r>
+              <w:t>podcast</w:t>
+            </w:r>
+            <w:r>
+              <w:t xml:space="preserve"> </w:t>
+            </w:r>
+            <w:r>
+              <w:t>y se le solicitarán los datos correspondientes. A continuación, se realizará el proceso de creación y el sistema informará del estado de este.</w:t>
+            </w:r>
+          </w:p>
         </w:tc>
       </w:tr>
       <w:tr>
@@ -2746,7 +2876,20 @@
             <w:gridSpan w:val="3"/>
             <w:vAlign w:val="center"/>
           </w:tcPr>
-          <w:p/>
+          <w:p>
+            <w:r>
+              <w:t>Mensaje de e</w:t>
+            </w:r>
+            <w:r>
+              <w:t>stado de</w:t>
+            </w:r>
+            <w:r>
+              <w:t>l registro</w:t>
+            </w:r>
+            <w:r>
+              <w:t>.</w:t>
+            </w:r>
+          </w:p>
         </w:tc>
       </w:tr>
       <w:tr>
@@ -2850,11 +2993,9 @@
             <w:vAlign w:val="center"/>
           </w:tcPr>
           <w:p>
-            <w:proofErr w:type="spellStart"/>
             <w:r>
               <w:t>Boolean</w:t>
             </w:r>
-            <w:proofErr w:type="spellEnd"/>
           </w:p>
         </w:tc>
         <w:tc>
@@ -2909,7 +3050,6 @@
           </w:tcPr>
           <w:p>
             <w:r>
-              <w:lastRenderedPageBreak/>
               <w:t>Nombre o identificador</w:t>
             </w:r>
           </w:p>
@@ -2955,66 +3095,117 @@
             <w:gridSpan w:val="3"/>
             <w:vAlign w:val="center"/>
           </w:tcPr>
+          <w:p>
+            <w:r>
+              <w:t>En NeoTunes, los usuarios pueden crear listas de reproducción con los audios que deseen. Por lo tanto, los usuarios contienen listas de reproducción, para lo cual se le pedirá al usuario información para completar un registro exitoso.</w:t>
+            </w:r>
+          </w:p>
+        </w:tc>
+      </w:tr>
+      <w:tr>
+        <w:trPr>
+          <w:trHeight w:val="416"/>
+        </w:trPr>
+        <w:tc>
+          <w:tcPr>
+            <w:tcW w:w="2271" w:type="dxa"/>
+            <w:vMerge w:val="restart"/>
+            <w:shd w:val="clear" w:color="auto" w:fill="D9E2F3"/>
+            <w:vAlign w:val="center"/>
+          </w:tcPr>
+          <w:p>
+            <w:r>
+              <w:t>Entradas</w:t>
+            </w:r>
+          </w:p>
+        </w:tc>
+        <w:tc>
+          <w:tcPr>
+            <w:tcW w:w="2686" w:type="dxa"/>
+            <w:vAlign w:val="center"/>
+          </w:tcPr>
+          <w:p>
+            <w:pPr>
+              <w:jc w:val="center"/>
+            </w:pPr>
+            <w:r>
+              <w:t>Nombre entrada</w:t>
+            </w:r>
+          </w:p>
+        </w:tc>
+        <w:tc>
+          <w:tcPr>
+            <w:tcW w:w="1856" w:type="dxa"/>
+            <w:vAlign w:val="center"/>
+          </w:tcPr>
+          <w:p>
+            <w:pPr>
+              <w:jc w:val="center"/>
+            </w:pPr>
+            <w:r>
+              <w:t>Tipo de dato</w:t>
+            </w:r>
+          </w:p>
+        </w:tc>
+        <w:tc>
+          <w:tcPr>
+            <w:tcW w:w="2271" w:type="dxa"/>
+            <w:vAlign w:val="center"/>
+          </w:tcPr>
+          <w:p>
+            <w:pPr>
+              <w:jc w:val="center"/>
+            </w:pPr>
+            <w:r>
+              <w:t>Condición de selección o repetición</w:t>
+            </w:r>
+          </w:p>
+        </w:tc>
+      </w:tr>
+      <w:tr>
+        <w:trPr>
+          <w:trHeight w:val="416"/>
+        </w:trPr>
+        <w:tc>
+          <w:tcPr>
+            <w:tcW w:w="2271" w:type="dxa"/>
+            <w:vMerge/>
+            <w:shd w:val="clear" w:color="auto" w:fill="D9E2F3"/>
+            <w:vAlign w:val="center"/>
+          </w:tcPr>
           <w:p/>
         </w:tc>
-      </w:tr>
-      <w:tr>
-        <w:trPr>
-          <w:trHeight w:val="416"/>
-        </w:trPr>
-        <w:tc>
-          <w:tcPr>
-            <w:tcW w:w="2271" w:type="dxa"/>
-            <w:vMerge w:val="restart"/>
-            <w:shd w:val="clear" w:color="auto" w:fill="D9E2F3"/>
-            <w:vAlign w:val="center"/>
-          </w:tcPr>
-          <w:p>
-            <w:r>
-              <w:t>Entradas</w:t>
-            </w:r>
-          </w:p>
-        </w:tc>
         <w:tc>
           <w:tcPr>
             <w:tcW w:w="2686" w:type="dxa"/>
             <w:vAlign w:val="center"/>
           </w:tcPr>
           <w:p>
+            <w:r>
+              <w:t>Usuario</w:t>
+            </w:r>
+          </w:p>
+        </w:tc>
+        <w:tc>
+          <w:tcPr>
+            <w:tcW w:w="1856" w:type="dxa"/>
+            <w:vAlign w:val="center"/>
+          </w:tcPr>
+          <w:p>
+            <w:r>
+              <w:t>Int</w:t>
+            </w:r>
+          </w:p>
+        </w:tc>
+        <w:tc>
+          <w:tcPr>
+            <w:tcW w:w="2271" w:type="dxa"/>
+            <w:vAlign w:val="center"/>
+          </w:tcPr>
+          <w:p>
             <w:pPr>
               <w:jc w:val="center"/>
             </w:pPr>
-            <w:r>
-              <w:t>Nombre entrada</w:t>
-            </w:r>
-          </w:p>
-        </w:tc>
-        <w:tc>
-          <w:tcPr>
-            <w:tcW w:w="1856" w:type="dxa"/>
-            <w:vAlign w:val="center"/>
-          </w:tcPr>
-          <w:p>
-            <w:pPr>
-              <w:jc w:val="center"/>
-            </w:pPr>
-            <w:r>
-              <w:t>Tipo de dato</w:t>
-            </w:r>
-          </w:p>
-        </w:tc>
-        <w:tc>
-          <w:tcPr>
-            <w:tcW w:w="2271" w:type="dxa"/>
-            <w:vAlign w:val="center"/>
-          </w:tcPr>
-          <w:p>
-            <w:pPr>
-              <w:jc w:val="center"/>
-            </w:pPr>
-            <w:r>
-              <w:t>Condición de selección o repetición</w:t>
-            </w:r>
           </w:p>
         </w:tc>
       </w:tr>
@@ -3060,11 +3251,9 @@
             <w:vAlign w:val="center"/>
           </w:tcPr>
           <w:p>
-            <w:proofErr w:type="spellStart"/>
             <w:r>
               <w:t>String</w:t>
             </w:r>
-            <w:proofErr w:type="spellEnd"/>
           </w:p>
         </w:tc>
         <w:tc>
@@ -3152,7 +3341,32 @@
             <w:gridSpan w:val="3"/>
             <w:vAlign w:val="center"/>
           </w:tcPr>
-          <w:p/>
+          <w:p>
+            <w:r>
+              <w:t xml:space="preserve">Para </w:t>
+            </w:r>
+            <w:r>
+              <w:t>registrar</w:t>
+            </w:r>
+            <w:r>
+              <w:t xml:space="preserve"> una lista de reproducción, primero se le pedirá el usuario que contendrá dicha lista y se le solicitarán los datos correspondientes. Luego, se realizará el proceso de creación, que se realiza recorriendo </w:t>
+            </w:r>
+            <w:r>
+              <w:t xml:space="preserve">el array </w:t>
+            </w:r>
+            <w:r>
+              <w:t xml:space="preserve">de </w:t>
+            </w:r>
+            <w:r>
+              <w:t>lista de audios</w:t>
+            </w:r>
+            <w:r>
+              <w:t xml:space="preserve"> </w:t>
+            </w:r>
+            <w:r>
+              <w:t>y agregando los audios elegidos. Finalmente, el sistema informará sobre su estado.</w:t>
+            </w:r>
+          </w:p>
         </w:tc>
       </w:tr>
       <w:tr>
@@ -3177,7 +3391,20 @@
             <w:gridSpan w:val="3"/>
             <w:vAlign w:val="center"/>
           </w:tcPr>
-          <w:p/>
+          <w:p>
+            <w:r>
+              <w:t>Mensaje de e</w:t>
+            </w:r>
+            <w:r>
+              <w:t>stado de</w:t>
+            </w:r>
+            <w:r>
+              <w:t>l registro</w:t>
+            </w:r>
+            <w:r>
+              <w:t>.</w:t>
+            </w:r>
+          </w:p>
         </w:tc>
       </w:tr>
       <w:tr>
@@ -3281,11 +3508,9 @@
             <w:vAlign w:val="center"/>
           </w:tcPr>
           <w:p>
-            <w:proofErr w:type="spellStart"/>
             <w:r>
               <w:t>Boolean</w:t>
             </w:r>
-            <w:proofErr w:type="spellEnd"/>
           </w:p>
         </w:tc>
         <w:tc>
@@ -3343,7 +3568,6 @@
           </w:tcPr>
           <w:p>
             <w:r>
-              <w:lastRenderedPageBreak/>
               <w:t>Nombre o identificador</w:t>
             </w:r>
           </w:p>
@@ -3901,11 +4125,6 @@
         </w:tc>
       </w:tr>
     </w:tbl>
-    <w:p/>
-    <w:p/>
-    <w:p/>
-    <w:p/>
-    <w:p/>
     <w:p/>
     <w:p/>
     <w:p/>
@@ -3943,7 +4162,6 @@
           </w:tcPr>
           <w:p>
             <w:r>
-              <w:lastRenderedPageBreak/>
               <w:t>Nombre o identificador</w:t>
             </w:r>
           </w:p>
@@ -3968,10 +4186,7 @@
               <w:t xml:space="preserve">: </w:t>
             </w:r>
             <w:r>
-              <w:t>Compartir una lista de reproducció</w:t>
-            </w:r>
-            <w:r>
-              <w:t>n</w:t>
+              <w:t>Compartir una lista de reproducción</w:t>
             </w:r>
           </w:p>
         </w:tc>
@@ -3998,8 +4213,134 @@
             <w:gridSpan w:val="3"/>
             <w:vAlign w:val="center"/>
           </w:tcPr>
+          <w:p>
+            <w:r>
+              <w:t xml:space="preserve">En NeoTunes, los usuarios pueden </w:t>
+            </w:r>
+            <w:r>
+              <w:t>compartir</w:t>
+            </w:r>
+            <w:r>
+              <w:t xml:space="preserve"> listas de reproducción. Por lo tanto</w:t>
+            </w:r>
+            <w:r>
+              <w:t>, para poder disfrutar contenido en conjunto, se tienen dos opciones, visualizar y compartir</w:t>
+            </w:r>
+            <w:r>
+              <w:t>.</w:t>
+            </w:r>
+            <w:r>
+              <w:t xml:space="preserve"> Para esto, se le solicita al usuario la opción a tomar.</w:t>
+            </w:r>
+          </w:p>
+        </w:tc>
+      </w:tr>
+      <w:tr>
+        <w:trPr>
+          <w:trHeight w:val="416"/>
+        </w:trPr>
+        <w:tc>
+          <w:tcPr>
+            <w:tcW w:w="2271" w:type="dxa"/>
+            <w:vMerge w:val="restart"/>
+            <w:shd w:val="clear" w:color="auto" w:fill="D9E2F3"/>
+            <w:vAlign w:val="center"/>
+          </w:tcPr>
+          <w:p>
+            <w:r>
+              <w:t>Entradas</w:t>
+            </w:r>
+          </w:p>
+        </w:tc>
+        <w:tc>
+          <w:tcPr>
+            <w:tcW w:w="2686" w:type="dxa"/>
+            <w:vAlign w:val="center"/>
+          </w:tcPr>
+          <w:p>
+            <w:pPr>
+              <w:jc w:val="center"/>
+            </w:pPr>
+            <w:r>
+              <w:t>Nombre entrada</w:t>
+            </w:r>
+          </w:p>
+        </w:tc>
+        <w:tc>
+          <w:tcPr>
+            <w:tcW w:w="1856" w:type="dxa"/>
+            <w:vAlign w:val="center"/>
+          </w:tcPr>
+          <w:p>
+            <w:pPr>
+              <w:jc w:val="center"/>
+            </w:pPr>
+            <w:r>
+              <w:t>Tipo de dato</w:t>
+            </w:r>
+          </w:p>
+        </w:tc>
+        <w:tc>
+          <w:tcPr>
+            <w:tcW w:w="2271" w:type="dxa"/>
+            <w:vAlign w:val="center"/>
+          </w:tcPr>
+          <w:p>
+            <w:pPr>
+              <w:jc w:val="center"/>
+            </w:pPr>
+            <w:r>
+              <w:t>Condición de selección o repetición</w:t>
+            </w:r>
+          </w:p>
+        </w:tc>
+      </w:tr>
+      <w:tr>
+        <w:trPr>
+          <w:trHeight w:val="416"/>
+        </w:trPr>
+        <w:tc>
+          <w:tcPr>
+            <w:tcW w:w="2271" w:type="dxa"/>
+            <w:vMerge/>
+            <w:shd w:val="clear" w:color="auto" w:fill="D9E2F3"/>
+            <w:vAlign w:val="center"/>
+          </w:tcPr>
           <w:p/>
         </w:tc>
+        <w:tc>
+          <w:tcPr>
+            <w:tcW w:w="2686" w:type="dxa"/>
+            <w:vAlign w:val="center"/>
+          </w:tcPr>
+          <w:p>
+            <w:r>
+              <w:t>Opción del usuario</w:t>
+            </w:r>
+          </w:p>
+        </w:tc>
+        <w:tc>
+          <w:tcPr>
+            <w:tcW w:w="1856" w:type="dxa"/>
+            <w:vAlign w:val="center"/>
+          </w:tcPr>
+          <w:p>
+            <w:r>
+              <w:t>Int</w:t>
+            </w:r>
+          </w:p>
+        </w:tc>
+        <w:tc>
+          <w:tcPr>
+            <w:tcW w:w="2271" w:type="dxa"/>
+            <w:vAlign w:val="center"/>
+          </w:tcPr>
+          <w:p>
+            <w:pPr>
+              <w:jc w:val="center"/>
+            </w:pPr>
+          </w:p>
+        </w:tc>
       </w:tr>
       <w:tr>
         <w:trPr>
@@ -4008,15 +4349,11 @@
         <w:tc>
           <w:tcPr>
             <w:tcW w:w="2271" w:type="dxa"/>
-            <w:vMerge w:val="restart"/>
-            <w:shd w:val="clear" w:color="auto" w:fill="D9E2F3"/>
-            <w:vAlign w:val="center"/>
-          </w:tcPr>
-          <w:p>
-            <w:r>
-              <w:t>Entradas</w:t>
-            </w:r>
-          </w:p>
+            <w:vMerge/>
+            <w:shd w:val="clear" w:color="auto" w:fill="D9E2F3"/>
+            <w:vAlign w:val="center"/>
+          </w:tcPr>
+          <w:p/>
         </w:tc>
         <w:tc>
           <w:tcPr>
@@ -4024,11 +4361,8 @@
             <w:vAlign w:val="center"/>
           </w:tcPr>
           <w:p>
-            <w:pPr>
-              <w:jc w:val="center"/>
-            </w:pPr>
-            <w:r>
-              <w:t>Nombre entrada</w:t>
+            <w:r>
+              <w:t>Usuario</w:t>
             </w:r>
           </w:p>
         </w:tc>
@@ -4038,25 +4372,69 @@
             <w:vAlign w:val="center"/>
           </w:tcPr>
           <w:p>
-            <w:pPr>
-              <w:jc w:val="center"/>
-            </w:pPr>
-            <w:r>
-              <w:t>Tipo de dato</w:t>
-            </w:r>
-          </w:p>
-        </w:tc>
-        <w:tc>
-          <w:tcPr>
-            <w:tcW w:w="2271" w:type="dxa"/>
-            <w:vAlign w:val="center"/>
-          </w:tcPr>
-          <w:p>
-            <w:pPr>
-              <w:jc w:val="center"/>
-            </w:pPr>
-            <w:r>
-              <w:t>Condición de selección o repetición</w:t>
+            <w:r>
+              <w:t>Int</w:t>
+            </w:r>
+          </w:p>
+        </w:tc>
+        <w:tc>
+          <w:tcPr>
+            <w:tcW w:w="2271" w:type="dxa"/>
+            <w:vAlign w:val="center"/>
+          </w:tcPr>
+          <w:p>
+            <w:r>
+              <w:t xml:space="preserve">En caso de seleccionar </w:t>
+            </w:r>
+            <w:r>
+              <w:t>compartir playlist</w:t>
+            </w:r>
+          </w:p>
+        </w:tc>
+      </w:tr>
+      <w:tr>
+        <w:trPr>
+          <w:trHeight w:val="416"/>
+        </w:trPr>
+        <w:tc>
+          <w:tcPr>
+            <w:tcW w:w="2271" w:type="dxa"/>
+            <w:vMerge/>
+            <w:shd w:val="clear" w:color="auto" w:fill="D9E2F3"/>
+            <w:vAlign w:val="center"/>
+          </w:tcPr>
+          <w:p/>
+        </w:tc>
+        <w:tc>
+          <w:tcPr>
+            <w:tcW w:w="2686" w:type="dxa"/>
+            <w:vAlign w:val="center"/>
+          </w:tcPr>
+          <w:p>
+            <w:r>
+              <w:t>Playlist</w:t>
+            </w:r>
+          </w:p>
+        </w:tc>
+        <w:tc>
+          <w:tcPr>
+            <w:tcW w:w="1856" w:type="dxa"/>
+            <w:vAlign w:val="center"/>
+          </w:tcPr>
+          <w:p>
+            <w:r>
+              <w:t>Int</w:t>
+            </w:r>
+          </w:p>
+        </w:tc>
+        <w:tc>
+          <w:tcPr>
+            <w:tcW w:w="2271" w:type="dxa"/>
+            <w:vAlign w:val="center"/>
+          </w:tcPr>
+          <w:p>
+            <w:r>
+              <w:t>En caso de seleccionar compartir playlist</w:t>
             </w:r>
           </w:p>
         </w:tc>
@@ -4093,7 +4471,7 @@
           </w:tcPr>
           <w:p>
             <w:r>
-              <w:t>nombre</w:t>
+              <w:t>Codigo de playlist</w:t>
             </w:r>
           </w:p>
         </w:tc>
@@ -4102,14 +4480,28 @@
             <w:tcW w:w="1856" w:type="dxa"/>
             <w:vAlign w:val="center"/>
           </w:tcPr>
-          <w:p/>
-        </w:tc>
-        <w:tc>
-          <w:tcPr>
-            <w:tcW w:w="2271" w:type="dxa"/>
-            <w:vAlign w:val="center"/>
-          </w:tcPr>
-          <w:p/>
+          <w:p>
+            <w:r>
+              <w:t>String</w:t>
+            </w:r>
+          </w:p>
+        </w:tc>
+        <w:tc>
+          <w:tcPr>
+            <w:tcW w:w="2271" w:type="dxa"/>
+            <w:vAlign w:val="center"/>
+          </w:tcPr>
+          <w:p>
+            <w:r>
+              <w:t xml:space="preserve">En caso de seleccionar </w:t>
+            </w:r>
+            <w:r>
+              <w:t>visualizar</w:t>
+            </w:r>
+            <w:r>
+              <w:t xml:space="preserve"> playlist</w:t>
+            </w:r>
+          </w:p>
         </w:tc>
       </w:tr>
       <w:tr>
@@ -4134,7 +4526,17 @@
             <w:gridSpan w:val="3"/>
             <w:vAlign w:val="center"/>
           </w:tcPr>
-          <w:p/>
+          <w:p>
+            <w:r>
+              <w:t xml:space="preserve">Para cumplir con este requisito, se le pedirá al usuario la opción que desea tomar, en caso de compartir una lista de reproducción, se le pedirá el usuario que la contiene, y la lista de reproducción a compartir, después se le dará el código. En el caso de haber elegido visualizar una lista de reproducción, se le pedirá al usuario el código de </w:t>
+            </w:r>
+            <w:r>
+              <w:t>esta</w:t>
+            </w:r>
+            <w:r>
+              <w:t xml:space="preserve"> y a continuación se le mostrarán las canciones contenidas en dicha lista.</w:t>
+            </w:r>
+          </w:p>
         </w:tc>
       </w:tr>
       <w:tr>
@@ -4159,7 +4561,32 @@
             <w:gridSpan w:val="3"/>
             <w:vAlign w:val="center"/>
           </w:tcPr>
-          <w:p/>
+          <w:p>
+            <w:r>
+              <w:t>En caso de seleccionar compartir playlist</w:t>
+            </w:r>
+            <w:r>
+              <w:t>, c</w:t>
+            </w:r>
+            <w:r>
+              <w:t>odigo de playlist</w:t>
+            </w:r>
+            <w:r>
+              <w:t xml:space="preserve">. </w:t>
+            </w:r>
+            <w:r>
+              <w:t>En caso de seleccionar visualizar playlist</w:t>
+            </w:r>
+            <w:r>
+              <w:t xml:space="preserve">, </w:t>
+            </w:r>
+            <w:r>
+              <w:t>Lista de canciones</w:t>
+            </w:r>
+            <w:r>
+              <w:t>.</w:t>
+            </w:r>
+          </w:p>
         </w:tc>
       </w:tr>
       <w:tr>
@@ -4251,21 +4678,33 @@
             <w:tcW w:w="2686" w:type="dxa"/>
             <w:vAlign w:val="center"/>
           </w:tcPr>
-          <w:p/>
+          <w:p>
+            <w:r>
+              <w:t>Codigo de playlist</w:t>
+            </w:r>
+          </w:p>
         </w:tc>
         <w:tc>
           <w:tcPr>
             <w:tcW w:w="1856" w:type="dxa"/>
             <w:vAlign w:val="center"/>
           </w:tcPr>
-          <w:p/>
-        </w:tc>
-        <w:tc>
-          <w:tcPr>
-            <w:tcW w:w="2271" w:type="dxa"/>
-            <w:vAlign w:val="center"/>
-          </w:tcPr>
-          <w:p/>
+          <w:p>
+            <w:r>
+              <w:t>String</w:t>
+            </w:r>
+          </w:p>
+        </w:tc>
+        <w:tc>
+          <w:tcPr>
+            <w:tcW w:w="2271" w:type="dxa"/>
+            <w:vAlign w:val="center"/>
+          </w:tcPr>
+          <w:p>
+            <w:r>
+              <w:t>En caso de seleccionar compartir playlist</w:t>
+            </w:r>
+          </w:p>
         </w:tc>
       </w:tr>
       <w:tr>
@@ -4297,159 +4736,33 @@
             <w:tcW w:w="2686" w:type="dxa"/>
             <w:vAlign w:val="center"/>
           </w:tcPr>
-          <w:p/>
+          <w:p>
+            <w:r>
+              <w:t>Lista de canciones</w:t>
+            </w:r>
+          </w:p>
         </w:tc>
         <w:tc>
           <w:tcPr>
             <w:tcW w:w="1856" w:type="dxa"/>
             <w:vAlign w:val="center"/>
           </w:tcPr>
-          <w:p/>
-        </w:tc>
-        <w:tc>
-          <w:tcPr>
-            <w:tcW w:w="2271" w:type="dxa"/>
-            <w:vAlign w:val="center"/>
-          </w:tcPr>
-          <w:p/>
-        </w:tc>
-      </w:tr>
-      <w:tr>
-        <w:trPr>
-          <w:trHeight w:val="270"/>
-        </w:trPr>
-        <w:tc>
-          <w:tcPr>
-            <w:tcW w:w="2271" w:type="dxa"/>
-            <w:vMerge/>
-            <w:shd w:val="clear" w:color="auto" w:fill="D9E2F3"/>
-            <w:vAlign w:val="center"/>
-          </w:tcPr>
-          <w:p>
-            <w:pPr>
-              <w:widowControl w:val="0"/>
-              <w:pBdr>
-                <w:top w:val="nil"/>
-                <w:left w:val="nil"/>
-                <w:bottom w:val="nil"/>
-                <w:right w:val="nil"/>
-                <w:between w:val="nil"/>
-              </w:pBdr>
-            </w:pPr>
-          </w:p>
-        </w:tc>
-        <w:tc>
-          <w:tcPr>
-            <w:tcW w:w="2686" w:type="dxa"/>
-            <w:vAlign w:val="center"/>
-          </w:tcPr>
-          <w:p/>
-        </w:tc>
-        <w:tc>
-          <w:tcPr>
-            <w:tcW w:w="1856" w:type="dxa"/>
-            <w:vAlign w:val="center"/>
-          </w:tcPr>
-          <w:p/>
-        </w:tc>
-        <w:tc>
-          <w:tcPr>
-            <w:tcW w:w="2271" w:type="dxa"/>
-            <w:vAlign w:val="center"/>
-          </w:tcPr>
-          <w:p/>
-        </w:tc>
-      </w:tr>
-      <w:tr>
-        <w:trPr>
-          <w:trHeight w:val="255"/>
-        </w:trPr>
-        <w:tc>
-          <w:tcPr>
-            <w:tcW w:w="2271" w:type="dxa"/>
-            <w:vMerge/>
-            <w:shd w:val="clear" w:color="auto" w:fill="D9E2F3"/>
-            <w:vAlign w:val="center"/>
-          </w:tcPr>
-          <w:p>
-            <w:pPr>
-              <w:widowControl w:val="0"/>
-              <w:pBdr>
-                <w:top w:val="nil"/>
-                <w:left w:val="nil"/>
-                <w:bottom w:val="nil"/>
-                <w:right w:val="nil"/>
-                <w:between w:val="nil"/>
-              </w:pBdr>
-            </w:pPr>
-          </w:p>
-        </w:tc>
-        <w:tc>
-          <w:tcPr>
-            <w:tcW w:w="2686" w:type="dxa"/>
-            <w:vAlign w:val="center"/>
-          </w:tcPr>
-          <w:p/>
-        </w:tc>
-        <w:tc>
-          <w:tcPr>
-            <w:tcW w:w="1856" w:type="dxa"/>
-            <w:vAlign w:val="center"/>
-          </w:tcPr>
-          <w:p/>
-        </w:tc>
-        <w:tc>
-          <w:tcPr>
-            <w:tcW w:w="2271" w:type="dxa"/>
-            <w:vAlign w:val="center"/>
-          </w:tcPr>
-          <w:p/>
-        </w:tc>
-      </w:tr>
-      <w:tr>
-        <w:trPr>
-          <w:trHeight w:val="240"/>
-        </w:trPr>
-        <w:tc>
-          <w:tcPr>
-            <w:tcW w:w="2271" w:type="dxa"/>
-            <w:vMerge/>
-            <w:shd w:val="clear" w:color="auto" w:fill="D9E2F3"/>
-            <w:vAlign w:val="center"/>
-          </w:tcPr>
-          <w:p>
-            <w:pPr>
-              <w:widowControl w:val="0"/>
-              <w:pBdr>
-                <w:top w:val="nil"/>
-                <w:left w:val="nil"/>
-                <w:bottom w:val="nil"/>
-                <w:right w:val="nil"/>
-                <w:between w:val="nil"/>
-              </w:pBdr>
-            </w:pPr>
-          </w:p>
-        </w:tc>
-        <w:tc>
-          <w:tcPr>
-            <w:tcW w:w="2686" w:type="dxa"/>
-            <w:vAlign w:val="center"/>
-          </w:tcPr>
-          <w:p/>
-        </w:tc>
-        <w:tc>
-          <w:tcPr>
-            <w:tcW w:w="1856" w:type="dxa"/>
-            <w:vAlign w:val="center"/>
-          </w:tcPr>
-          <w:p/>
-        </w:tc>
-        <w:tc>
-          <w:tcPr>
-            <w:tcW w:w="2271" w:type="dxa"/>
-            <w:vAlign w:val="center"/>
-          </w:tcPr>
-          <w:p/>
+          <w:p>
+            <w:r>
+              <w:t xml:space="preserve">String </w:t>
+            </w:r>
+          </w:p>
+        </w:tc>
+        <w:tc>
+          <w:tcPr>
+            <w:tcW w:w="2271" w:type="dxa"/>
+            <w:vAlign w:val="center"/>
+          </w:tcPr>
+          <w:p>
+            <w:r>
+              <w:t>En caso de seleccionar visualizar playlist</w:t>
+            </w:r>
+          </w:p>
         </w:tc>
       </w:tr>
     </w:tbl>

</xml_diff>